<commit_message>
Updated the code for canVisitAllRooms.py.
</commit_message>
<xml_diff>
--- a/exam/final_exam/Final Exam.docx
+++ b/exam/final_exam/Final Exam.docx
@@ -489,6 +489,277 @@
           <w:rFonts w:ascii="Arial" w:hAnsi="Arial" w:cs="Arial"/>
         </w:rPr>
       </w:pPr>
+      <w:r>
+        <w:rPr>
+          <w:rFonts w:ascii="Arial" w:hAnsi="Arial" w:cs="Arial"/>
+        </w:rPr>
+        <w:t xml:space="preserve">e. </w:t>
+      </w:r>
+      <w:proofErr w:type="spellStart"/>
+      <w:proofErr w:type="gramStart"/>
+      <w:r>
+        <w:rPr>
+          <w:rFonts w:ascii="Arial" w:hAnsi="Arial" w:cs="Arial"/>
+        </w:rPr>
+        <w:t>Its</w:t>
+      </w:r>
+      <w:proofErr w:type="spellEnd"/>
+      <w:proofErr w:type="gramEnd"/>
+      <w:r>
+        <w:rPr>
+          <w:rFonts w:ascii="Arial" w:hAnsi="Arial" w:cs="Arial"/>
+        </w:rPr>
+        <w:t xml:space="preserve"> been a while since I have not revisited the topic(algorithms) and I have already taken these classes. </w:t>
+      </w:r>
+      <w:proofErr w:type="gramStart"/>
+      <w:r>
+        <w:rPr>
+          <w:rFonts w:ascii="Arial" w:hAnsi="Arial" w:cs="Arial"/>
+        </w:rPr>
+        <w:t>Honestly</w:t>
+      </w:r>
+      <w:proofErr w:type="gramEnd"/>
+      <w:r>
+        <w:rPr>
+          <w:rFonts w:ascii="Arial" w:hAnsi="Arial" w:cs="Arial"/>
+        </w:rPr>
+        <w:t xml:space="preserve"> I was feeling that it will be a long path in order to understand it again, however, solving again and using algorithms helped me with confidence and game me the motivation to study all the topics. It was difficult to solve this problem however, I gained knowledge about the algorithm for future use. </w:t>
+      </w:r>
+    </w:p>
+    <w:p>
+      <w:pPr>
+        <w:rPr>
+          <w:rFonts w:ascii="Arial" w:hAnsi="Arial" w:cs="Arial"/>
+        </w:rPr>
+      </w:pPr>
+      <w:r>
+        <w:rPr>
+          <w:rFonts w:ascii="Arial" w:hAnsi="Arial" w:cs="Arial"/>
+        </w:rPr>
+        <w:t xml:space="preserve">f. </w:t>
+      </w:r>
+      <w:r>
+        <w:rPr>
+          <w:rFonts w:ascii="Arial" w:hAnsi="Arial" w:cs="Arial"/>
+        </w:rPr>
+        <w:t>duke7:</w:t>
+      </w:r>
+      <w:r>
+        <w:rPr>
+          <w:rFonts w:ascii="Arial" w:hAnsi="Arial" w:cs="Arial"/>
+        </w:rPr>
+        <w:br/>
+      </w:r>
+    </w:p>
+    <w:p>
+      <w:pPr>
+        <w:ind w:firstLine="360"/>
+        <w:rPr>
+          <w:rFonts w:ascii="Arial" w:hAnsi="Arial" w:cs="Arial"/>
+        </w:rPr>
+      </w:pPr>
+      <w:r>
+        <w:rPr>
+          <w:rFonts w:ascii="Arial" w:hAnsi="Arial" w:cs="Arial"/>
+        </w:rPr>
+        <w:t>1. Work some small instances by hand</w:t>
+      </w:r>
+    </w:p>
+    <w:p>
+      <w:pPr>
+        <w:ind w:firstLine="360"/>
+        <w:rPr>
+          <w:rFonts w:ascii="Arial" w:hAnsi="Arial" w:cs="Arial"/>
+        </w:rPr>
+      </w:pPr>
+      <w:r>
+        <w:rPr>
+          <w:rFonts w:ascii="Arial" w:hAnsi="Arial" w:cs="Arial"/>
+        </w:rPr>
+        <w:t>2. Write down what you did</w:t>
+      </w:r>
+      <w:r>
+        <w:rPr>
+          <w:rFonts w:ascii="Arial" w:hAnsi="Arial" w:cs="Arial"/>
+        </w:rPr>
+        <w:tab/>
+      </w:r>
+    </w:p>
+    <w:p>
+      <w:pPr>
+        <w:pStyle w:val="ListParagraph"/>
+        <w:numPr>
+          <w:ilvl w:val="0"/>
+          <w:numId w:val="1"/>
+        </w:numPr>
+        <w:rPr>
+          <w:rFonts w:ascii="Arial" w:hAnsi="Arial" w:cs="Arial"/>
+        </w:rPr>
+      </w:pPr>
+      <w:r>
+        <w:rPr>
+          <w:rFonts w:ascii="Arial" w:hAnsi="Arial" w:cs="Arial"/>
+        </w:rPr>
+        <w:t>Find Patterns</w:t>
+      </w:r>
+    </w:p>
+    <w:p>
+      <w:pPr>
+        <w:pStyle w:val="ListParagraph"/>
+        <w:numPr>
+          <w:ilvl w:val="0"/>
+          <w:numId w:val="1"/>
+        </w:numPr>
+        <w:rPr>
+          <w:rFonts w:ascii="Arial" w:hAnsi="Arial" w:cs="Arial"/>
+        </w:rPr>
+      </w:pPr>
+      <w:r>
+        <w:rPr>
+          <w:rFonts w:ascii="Arial" w:hAnsi="Arial" w:cs="Arial"/>
+        </w:rPr>
+        <w:t xml:space="preserve">Check by hand (trace it </w:t>
+      </w:r>
+      <w:proofErr w:type="gramStart"/>
+      <w:r>
+        <w:rPr>
+          <w:rFonts w:ascii="Arial" w:hAnsi="Arial" w:cs="Arial"/>
+        </w:rPr>
+        <w:t>using</w:t>
+      </w:r>
+      <w:proofErr w:type="gramEnd"/>
+      <w:r>
+        <w:rPr>
+          <w:rFonts w:ascii="Arial" w:hAnsi="Arial" w:cs="Arial"/>
+        </w:rPr>
+        <w:t xml:space="preserve"> small instances with the algorithm)</w:t>
+      </w:r>
+    </w:p>
+    <w:p>
+      <w:pPr>
+        <w:pStyle w:val="ListParagraph"/>
+        <w:numPr>
+          <w:ilvl w:val="0"/>
+          <w:numId w:val="1"/>
+        </w:numPr>
+        <w:rPr>
+          <w:rFonts w:ascii="Arial" w:hAnsi="Arial" w:cs="Arial"/>
+        </w:rPr>
+      </w:pPr>
+      <w:r>
+        <w:rPr>
+          <w:rFonts w:ascii="Arial" w:hAnsi="Arial" w:cs="Arial"/>
+        </w:rPr>
+        <w:t>Translate it to code</w:t>
+      </w:r>
+    </w:p>
+    <w:p>
+      <w:pPr>
+        <w:pStyle w:val="ListParagraph"/>
+        <w:numPr>
+          <w:ilvl w:val="0"/>
+          <w:numId w:val="1"/>
+        </w:numPr>
+        <w:rPr>
+          <w:rFonts w:ascii="Arial" w:hAnsi="Arial" w:cs="Arial"/>
+        </w:rPr>
+      </w:pPr>
+      <w:r>
+        <w:rPr>
+          <w:rFonts w:ascii="Arial" w:hAnsi="Arial" w:cs="Arial"/>
+        </w:rPr>
+        <w:t>Run test case</w:t>
+      </w:r>
+    </w:p>
+    <w:p>
+      <w:pPr>
+        <w:pStyle w:val="ListParagraph"/>
+        <w:numPr>
+          <w:ilvl w:val="0"/>
+          <w:numId w:val="1"/>
+        </w:numPr>
+        <w:rPr>
+          <w:rFonts w:ascii="Arial" w:hAnsi="Arial" w:cs="Arial"/>
+        </w:rPr>
+      </w:pPr>
+      <w:r>
+        <w:rPr>
+          <w:rFonts w:ascii="Arial" w:hAnsi="Arial" w:cs="Arial"/>
+        </w:rPr>
+        <w:t>Debug Failed Test Cases</w:t>
+      </w:r>
+    </w:p>
+    <w:p>
+      <w:pPr>
+        <w:rPr>
+          <w:rFonts w:ascii="Arial" w:hAnsi="Arial" w:cs="Arial"/>
+        </w:rPr>
+      </w:pPr>
+      <w:r>
+        <w:rPr>
+          <w:rFonts w:ascii="Arial" w:hAnsi="Arial" w:cs="Arial"/>
+        </w:rPr>
+        <w:t>IDEAL:</w:t>
+      </w:r>
+      <w:r>
+        <w:rPr>
+          <w:rFonts w:ascii="Arial" w:hAnsi="Arial" w:cs="Arial"/>
+        </w:rPr>
+        <w:br/>
+        <w:t>I. identify the problem</w:t>
+      </w:r>
+    </w:p>
+    <w:p>
+      <w:pPr>
+        <w:rPr>
+          <w:rFonts w:ascii="Arial" w:hAnsi="Arial" w:cs="Arial"/>
+        </w:rPr>
+      </w:pPr>
+      <w:r>
+        <w:rPr>
+          <w:rFonts w:ascii="Arial" w:hAnsi="Arial" w:cs="Arial"/>
+        </w:rPr>
+        <w:t>D: Define your goals</w:t>
+      </w:r>
+    </w:p>
+    <w:p>
+      <w:pPr>
+        <w:rPr>
+          <w:rFonts w:ascii="Arial" w:hAnsi="Arial" w:cs="Arial"/>
+        </w:rPr>
+      </w:pPr>
+      <w:r>
+        <w:rPr>
+          <w:rFonts w:ascii="Arial" w:hAnsi="Arial" w:cs="Arial"/>
+        </w:rPr>
+        <w:t>E: Explore possible strategies or solutions</w:t>
+      </w:r>
+    </w:p>
+    <w:p>
+      <w:pPr>
+        <w:rPr>
+          <w:rFonts w:ascii="Arial" w:hAnsi="Arial" w:cs="Arial"/>
+        </w:rPr>
+      </w:pPr>
+      <w:r>
+        <w:rPr>
+          <w:rFonts w:ascii="Arial" w:hAnsi="Arial" w:cs="Arial"/>
+        </w:rPr>
+        <w:t>A: Anticipate outcomes and Act</w:t>
+      </w:r>
+    </w:p>
+    <w:p>
+      <w:pPr>
+        <w:rPr>
+          <w:rFonts w:ascii="Arial" w:hAnsi="Arial" w:cs="Arial"/>
+        </w:rPr>
+      </w:pPr>
+      <w:r>
+        <w:rPr>
+          <w:rFonts w:ascii="Arial" w:hAnsi="Arial" w:cs="Arial"/>
+        </w:rPr>
+        <w:t>L: Look and Learn</w:t>
+      </w:r>
     </w:p>
     <w:sectPr>
       <w:pgSz w:w="12240" w:h="15840"/>

</xml_diff>